<commit_message>
update media query "menu dinamico"
</commit_message>
<xml_diff>
--- a/Conteudo 4/ex026/meq005/word/Aprendendo Menu Responsivo e JS.docx
+++ b/Conteudo 4/ex026/meq005/word/Aprendendo Menu Responsivo e JS.docx
@@ -39,6 +39,7 @@
         </w:rPr>
         <w:t>&lt;</w:t>
       </w:r>
+      <w:proofErr w:type="spellStart"/>
       <w:r>
         <w:rPr>
           <w:rFonts w:ascii="Consolas" w:eastAsia="Times New Roman" w:hAnsi="Consolas" w:cs="Times New Roman"/>
@@ -49,6 +50,7 @@
         </w:rPr>
         <w:t>title</w:t>
       </w:r>
+      <w:proofErr w:type="spellEnd"/>
       <w:r>
         <w:rPr>
           <w:rFonts w:ascii="Consolas" w:eastAsia="Times New Roman" w:hAnsi="Consolas" w:cs="Times New Roman"/>
@@ -79,6 +81,7 @@
         </w:rPr>
         <w:t>&lt;/</w:t>
       </w:r>
+      <w:proofErr w:type="spellStart"/>
       <w:r>
         <w:rPr>
           <w:rFonts w:ascii="Consolas" w:eastAsia="Times New Roman" w:hAnsi="Consolas" w:cs="Times New Roman"/>
@@ -89,6 +92,7 @@
         </w:rPr>
         <w:t>title</w:t>
       </w:r>
+      <w:proofErr w:type="spellEnd"/>
       <w:r>
         <w:rPr>
           <w:rFonts w:ascii="Consolas" w:eastAsia="Times New Roman" w:hAnsi="Consolas" w:cs="Times New Roman"/>
@@ -152,6 +156,7 @@
         </w:rPr>
         <w:t xml:space="preserve"> </w:t>
       </w:r>
+      <w:proofErr w:type="spellStart"/>
       <w:r>
         <w:rPr>
           <w:rFonts w:ascii="Consolas" w:eastAsia="Times New Roman" w:hAnsi="Consolas" w:cs="Times New Roman"/>
@@ -162,6 +167,7 @@
         </w:rPr>
         <w:t>href</w:t>
       </w:r>
+      <w:proofErr w:type="spellEnd"/>
       <w:r>
         <w:rPr>
           <w:rFonts w:ascii="Consolas" w:eastAsia="Times New Roman" w:hAnsi="Consolas" w:cs="Times New Roman"/>
@@ -180,7 +186,51 @@
           <w:szCs w:val="30"/>
           <w:lang w:eastAsia="pt-BR"/>
         </w:rPr>
-        <w:t>"https://fonts.googleapis.com/icon?family=Material+Icons"</w:t>
+        <w:t>"https://fonts.googleapis.com/</w:t>
+      </w:r>
+      <w:proofErr w:type="spellStart"/>
+      <w:r>
+        <w:rPr>
+          <w:rFonts w:ascii="Consolas" w:eastAsia="Times New Roman" w:hAnsi="Consolas" w:cs="Times New Roman"/>
+          <w:color w:val="CE9178"/>
+          <w:sz w:val="30"/>
+          <w:szCs w:val="30"/>
+          <w:lang w:eastAsia="pt-BR"/>
+        </w:rPr>
+        <w:t>icon?family</w:t>
+      </w:r>
+      <w:proofErr w:type="spellEnd"/>
+      <w:r>
+        <w:rPr>
+          <w:rFonts w:ascii="Consolas" w:eastAsia="Times New Roman" w:hAnsi="Consolas" w:cs="Times New Roman"/>
+          <w:color w:val="CE9178"/>
+          <w:sz w:val="30"/>
+          <w:szCs w:val="30"/>
+          <w:lang w:eastAsia="pt-BR"/>
+        </w:rPr>
+        <w:t>=</w:t>
+      </w:r>
+      <w:proofErr w:type="spellStart"/>
+      <w:r>
+        <w:rPr>
+          <w:rFonts w:ascii="Consolas" w:eastAsia="Times New Roman" w:hAnsi="Consolas" w:cs="Times New Roman"/>
+          <w:color w:val="CE9178"/>
+          <w:sz w:val="30"/>
+          <w:szCs w:val="30"/>
+          <w:lang w:eastAsia="pt-BR"/>
+        </w:rPr>
+        <w:t>Material+Icons</w:t>
+      </w:r>
+      <w:proofErr w:type="spellEnd"/>
+      <w:r>
+        <w:rPr>
+          <w:rFonts w:ascii="Consolas" w:eastAsia="Times New Roman" w:hAnsi="Consolas" w:cs="Times New Roman"/>
+          <w:color w:val="CE9178"/>
+          <w:sz w:val="30"/>
+          <w:szCs w:val="30"/>
+          <w:lang w:eastAsia="pt-BR"/>
+        </w:rPr>
+        <w:t>"</w:t>
       </w:r>
       <w:r>
         <w:rPr>
@@ -192,6 +242,7 @@
         </w:rPr>
         <w:t xml:space="preserve"> </w:t>
       </w:r>
+      <w:proofErr w:type="spellStart"/>
       <w:r>
         <w:rPr>
           <w:rFonts w:ascii="Consolas" w:eastAsia="Times New Roman" w:hAnsi="Consolas" w:cs="Times New Roman"/>
@@ -202,6 +253,7 @@
         </w:rPr>
         <w:t>rel</w:t>
       </w:r>
+      <w:proofErr w:type="spellEnd"/>
       <w:r>
         <w:rPr>
           <w:rFonts w:ascii="Consolas" w:eastAsia="Times New Roman" w:hAnsi="Consolas" w:cs="Times New Roman"/>
@@ -220,7 +272,29 @@
           <w:szCs w:val="30"/>
           <w:lang w:eastAsia="pt-BR"/>
         </w:rPr>
-        <w:t>"stylesheet"</w:t>
+        <w:t>"</w:t>
+      </w:r>
+      <w:proofErr w:type="spellStart"/>
+      <w:r>
+        <w:rPr>
+          <w:rFonts w:ascii="Consolas" w:eastAsia="Times New Roman" w:hAnsi="Consolas" w:cs="Times New Roman"/>
+          <w:color w:val="CE9178"/>
+          <w:sz w:val="30"/>
+          <w:szCs w:val="30"/>
+          <w:lang w:eastAsia="pt-BR"/>
+        </w:rPr>
+        <w:t>stylesheet</w:t>
+      </w:r>
+      <w:proofErr w:type="spellEnd"/>
+      <w:r>
+        <w:rPr>
+          <w:rFonts w:ascii="Consolas" w:eastAsia="Times New Roman" w:hAnsi="Consolas" w:cs="Times New Roman"/>
+          <w:color w:val="CE9178"/>
+          <w:sz w:val="30"/>
+          <w:szCs w:val="30"/>
+          <w:lang w:eastAsia="pt-BR"/>
+        </w:rPr>
+        <w:t>"</w:t>
       </w:r>
       <w:r>
         <w:rPr>
@@ -359,6 +433,7 @@
         </w:rPr>
         <w:t>&lt;</w:t>
       </w:r>
+      <w:proofErr w:type="spellStart"/>
       <w:r>
         <w:rPr>
           <w:rFonts w:ascii="Consolas" w:eastAsia="Times New Roman" w:hAnsi="Consolas" w:cs="Times New Roman"/>
@@ -369,6 +444,7 @@
         </w:rPr>
         <w:t>span</w:t>
       </w:r>
+      <w:proofErr w:type="spellEnd"/>
       <w:r>
         <w:rPr>
           <w:rFonts w:ascii="Consolas" w:eastAsia="Times New Roman" w:hAnsi="Consolas" w:cs="Times New Roman"/>
@@ -379,6 +455,7 @@
         </w:rPr>
         <w:t xml:space="preserve"> </w:t>
       </w:r>
+      <w:proofErr w:type="spellStart"/>
       <w:r>
         <w:rPr>
           <w:rFonts w:ascii="Consolas" w:eastAsia="Times New Roman" w:hAnsi="Consolas" w:cs="Times New Roman"/>
@@ -389,6 +466,7 @@
         </w:rPr>
         <w:t>class</w:t>
       </w:r>
+      <w:proofErr w:type="spellEnd"/>
       <w:r>
         <w:rPr>
           <w:rFonts w:ascii="Consolas" w:eastAsia="Times New Roman" w:hAnsi="Consolas" w:cs="Times New Roman"/>
@@ -407,7 +485,29 @@
           <w:szCs w:val="30"/>
           <w:lang w:eastAsia="pt-BR"/>
         </w:rPr>
-        <w:t>"material-icons"</w:t>
+        <w:t>"material-</w:t>
+      </w:r>
+      <w:proofErr w:type="spellStart"/>
+      <w:r>
+        <w:rPr>
+          <w:rFonts w:ascii="Consolas" w:eastAsia="Times New Roman" w:hAnsi="Consolas" w:cs="Times New Roman"/>
+          <w:color w:val="CE9178"/>
+          <w:sz w:val="30"/>
+          <w:szCs w:val="30"/>
+          <w:lang w:eastAsia="pt-BR"/>
+        </w:rPr>
+        <w:t>icons</w:t>
+      </w:r>
+      <w:proofErr w:type="spellEnd"/>
+      <w:r>
+        <w:rPr>
+          <w:rFonts w:ascii="Consolas" w:eastAsia="Times New Roman" w:hAnsi="Consolas" w:cs="Times New Roman"/>
+          <w:color w:val="CE9178"/>
+          <w:sz w:val="30"/>
+          <w:szCs w:val="30"/>
+          <w:lang w:eastAsia="pt-BR"/>
+        </w:rPr>
+        <w:t>"</w:t>
       </w:r>
       <w:r>
         <w:rPr>
@@ -419,6 +519,7 @@
         </w:rPr>
         <w:t xml:space="preserve"> </w:t>
       </w:r>
+      <w:proofErr w:type="spellStart"/>
       <w:r>
         <w:rPr>
           <w:rFonts w:ascii="Consolas" w:eastAsia="Times New Roman" w:hAnsi="Consolas" w:cs="Times New Roman"/>
@@ -429,6 +530,7 @@
         </w:rPr>
         <w:t>onclick</w:t>
       </w:r>
+      <w:proofErr w:type="spellEnd"/>
       <w:r>
         <w:rPr>
           <w:rFonts w:ascii="Consolas" w:eastAsia="Times New Roman" w:hAnsi="Consolas" w:cs="Times New Roman"/>
@@ -449,6 +551,7 @@
         </w:rPr>
         <w:t>"</w:t>
       </w:r>
+      <w:proofErr w:type="spellStart"/>
       <w:r>
         <w:rPr>
           <w:rFonts w:ascii="Consolas" w:eastAsia="Times New Roman" w:hAnsi="Consolas" w:cs="Times New Roman"/>
@@ -459,6 +562,7 @@
         </w:rPr>
         <w:t>clickMenu</w:t>
       </w:r>
+      <w:proofErr w:type="spellEnd"/>
       <w:r>
         <w:rPr>
           <w:rFonts w:ascii="Consolas" w:eastAsia="Times New Roman" w:hAnsi="Consolas" w:cs="Times New Roman"/>
@@ -499,6 +603,7 @@
         </w:rPr>
         <w:t>&lt;/</w:t>
       </w:r>
+      <w:proofErr w:type="spellStart"/>
       <w:r>
         <w:rPr>
           <w:rFonts w:ascii="Consolas" w:eastAsia="Times New Roman" w:hAnsi="Consolas" w:cs="Times New Roman"/>
@@ -509,6 +614,7 @@
         </w:rPr>
         <w:t>span</w:t>
       </w:r>
+      <w:proofErr w:type="spellEnd"/>
       <w:r>
         <w:rPr>
           <w:rFonts w:ascii="Consolas" w:eastAsia="Times New Roman" w:hAnsi="Consolas" w:cs="Times New Roman"/>
@@ -523,8 +629,42 @@
     <w:p/>
     <w:p>
       <w:r>
-        <w:t>DENTRO DE &lt;span class=”material-icons onclick</w:t>
-      </w:r>
+        <w:t>DENTRO DE &lt;</w:t>
+      </w:r>
+      <w:proofErr w:type="spellStart"/>
+      <w:r>
+        <w:t>span</w:t>
+      </w:r>
+      <w:proofErr w:type="spellEnd"/>
+      <w:r>
+        <w:t xml:space="preserve"> </w:t>
+      </w:r>
+      <w:proofErr w:type="spellStart"/>
+      <w:r>
+        <w:t>class</w:t>
+      </w:r>
+      <w:proofErr w:type="spellEnd"/>
+      <w:proofErr w:type="gramStart"/>
+      <w:r>
+        <w:t>=”material</w:t>
+      </w:r>
+      <w:proofErr w:type="gramEnd"/>
+      <w:r>
+        <w:t>-</w:t>
+      </w:r>
+      <w:proofErr w:type="spellStart"/>
+      <w:r>
+        <w:t>icons</w:t>
+      </w:r>
+      <w:proofErr w:type="spellEnd"/>
+      <w:r>
+        <w:t xml:space="preserve"> </w:t>
+      </w:r>
+      <w:proofErr w:type="spellStart"/>
+      <w:r>
+        <w:t>onclick</w:t>
+      </w:r>
+      <w:proofErr w:type="spellEnd"/>
       <w:r>
         <w:t>”</w:t>
       </w:r>
@@ -534,11 +674,24 @@
       <w:r>
         <w:t>”</w:t>
       </w:r>
-      <w:r>
-        <w:t>clickMenu()</w:t>
-      </w:r>
-      <w:r>
-        <w:t>”&gt;menu&lt;/span&gt;</w:t>
+      <w:proofErr w:type="spellStart"/>
+      <w:r>
+        <w:t>clickMenu</w:t>
+      </w:r>
+      <w:proofErr w:type="spellEnd"/>
+      <w:r>
+        <w:t>()</w:t>
+      </w:r>
+      <w:r>
+        <w:t>”&gt;menu&lt;/</w:t>
+      </w:r>
+      <w:proofErr w:type="spellStart"/>
+      <w:r>
+        <w:t>span</w:t>
+      </w:r>
+      <w:proofErr w:type="spellEnd"/>
+      <w:r>
+        <w:t>&gt;</w:t>
       </w:r>
       <w:r>
         <w:t xml:space="preserve">” </w:t>
@@ -566,7 +719,23 @@
           <w:b/>
           <w:bCs/>
         </w:rPr>
-        <w:t>NECESSÁRIO CRIAR UM ID NO &lt;MENU ID=”ITENS”&gt;</w:t>
+        <w:t>NECESSÁRIO CRIAR UM ID NO &lt;MENU ID</w:t>
+      </w:r>
+      <w:proofErr w:type="gramStart"/>
+      <w:r>
+        <w:rPr>
+          <w:b/>
+          <w:bCs/>
+        </w:rPr>
+        <w:t>=”ITENS</w:t>
+      </w:r>
+      <w:proofErr w:type="gramEnd"/>
+      <w:r>
+        <w:rPr>
+          <w:b/>
+          <w:bCs/>
+        </w:rPr>
+        <w:t>”&gt;</w:t>
       </w:r>
     </w:p>
     <w:p>
@@ -644,6 +813,7 @@
         </w:rPr>
         <w:t xml:space="preserve">        </w:t>
       </w:r>
+      <w:proofErr w:type="spellStart"/>
       <w:r>
         <w:rPr>
           <w:rFonts w:ascii="Consolas" w:eastAsia="Times New Roman" w:hAnsi="Consolas" w:cs="Times New Roman"/>
@@ -654,6 +824,7 @@
         </w:rPr>
         <w:t>function</w:t>
       </w:r>
+      <w:proofErr w:type="spellEnd"/>
       <w:r>
         <w:rPr>
           <w:rFonts w:ascii="Consolas" w:eastAsia="Times New Roman" w:hAnsi="Consolas" w:cs="Times New Roman"/>
@@ -664,6 +835,8 @@
         </w:rPr>
         <w:t xml:space="preserve"> </w:t>
       </w:r>
+      <w:proofErr w:type="spellStart"/>
+      <w:proofErr w:type="gramStart"/>
       <w:r>
         <w:rPr>
           <w:rFonts w:ascii="Consolas" w:eastAsia="Times New Roman" w:hAnsi="Consolas" w:cs="Times New Roman"/>
@@ -674,15 +847,27 @@
         </w:rPr>
         <w:t>clickMenu</w:t>
       </w:r>
-      <w:r>
-        <w:rPr>
-          <w:rFonts w:ascii="Consolas" w:eastAsia="Times New Roman" w:hAnsi="Consolas" w:cs="Times New Roman"/>
-          <w:color w:val="D4D4D4"/>
-          <w:sz w:val="30"/>
-          <w:szCs w:val="30"/>
-          <w:lang w:eastAsia="pt-BR"/>
-        </w:rPr>
-        <w:t>() {</w:t>
+      <w:proofErr w:type="spellEnd"/>
+      <w:r>
+        <w:rPr>
+          <w:rFonts w:ascii="Consolas" w:eastAsia="Times New Roman" w:hAnsi="Consolas" w:cs="Times New Roman"/>
+          <w:color w:val="D4D4D4"/>
+          <w:sz w:val="30"/>
+          <w:szCs w:val="30"/>
+          <w:lang w:eastAsia="pt-BR"/>
+        </w:rPr>
+        <w:t>(</w:t>
+      </w:r>
+      <w:proofErr w:type="gramEnd"/>
+      <w:r>
+        <w:rPr>
+          <w:rFonts w:ascii="Consolas" w:eastAsia="Times New Roman" w:hAnsi="Consolas" w:cs="Times New Roman"/>
+          <w:color w:val="D4D4D4"/>
+          <w:sz w:val="30"/>
+          <w:szCs w:val="30"/>
+          <w:lang w:eastAsia="pt-BR"/>
+        </w:rPr>
+        <w:t>) {</w:t>
       </w:r>
     </w:p>
     <w:p>
@@ -707,6 +892,7 @@
         </w:rPr>
         <w:t xml:space="preserve">            </w:t>
       </w:r>
+      <w:proofErr w:type="spellStart"/>
       <w:r>
         <w:rPr>
           <w:rFonts w:ascii="Consolas" w:eastAsia="Times New Roman" w:hAnsi="Consolas" w:cs="Times New Roman"/>
@@ -717,6 +903,7 @@
         </w:rPr>
         <w:t>if</w:t>
       </w:r>
+      <w:proofErr w:type="spellEnd"/>
       <w:r>
         <w:rPr>
           <w:rFonts w:ascii="Consolas" w:eastAsia="Times New Roman" w:hAnsi="Consolas" w:cs="Times New Roman"/>
@@ -727,6 +914,8 @@
         </w:rPr>
         <w:t xml:space="preserve"> (</w:t>
       </w:r>
+      <w:proofErr w:type="spellStart"/>
+      <w:proofErr w:type="gramStart"/>
       <w:r>
         <w:rPr>
           <w:rFonts w:ascii="Consolas" w:eastAsia="Times New Roman" w:hAnsi="Consolas" w:cs="Times New Roman"/>
@@ -757,6 +946,7 @@
         </w:rPr>
         <w:t>style</w:t>
       </w:r>
+      <w:proofErr w:type="gramEnd"/>
       <w:r>
         <w:rPr>
           <w:rFonts w:ascii="Consolas" w:eastAsia="Times New Roman" w:hAnsi="Consolas" w:cs="Times New Roman"/>
@@ -777,6 +967,7 @@
         </w:rPr>
         <w:t>display</w:t>
       </w:r>
+      <w:proofErr w:type="spellEnd"/>
       <w:r>
         <w:rPr>
           <w:rFonts w:ascii="Consolas" w:eastAsia="Times New Roman" w:hAnsi="Consolas" w:cs="Times New Roman"/>
@@ -795,7 +986,29 @@
           <w:szCs w:val="30"/>
           <w:lang w:eastAsia="pt-BR"/>
         </w:rPr>
-        <w:t>'block'</w:t>
+        <w:t>'</w:t>
+      </w:r>
+      <w:proofErr w:type="spellStart"/>
+      <w:r>
+        <w:rPr>
+          <w:rFonts w:ascii="Consolas" w:eastAsia="Times New Roman" w:hAnsi="Consolas" w:cs="Times New Roman"/>
+          <w:color w:val="CE9178"/>
+          <w:sz w:val="30"/>
+          <w:szCs w:val="30"/>
+          <w:lang w:eastAsia="pt-BR"/>
+        </w:rPr>
+        <w:t>block</w:t>
+      </w:r>
+      <w:proofErr w:type="spellEnd"/>
+      <w:r>
+        <w:rPr>
+          <w:rFonts w:ascii="Consolas" w:eastAsia="Times New Roman" w:hAnsi="Consolas" w:cs="Times New Roman"/>
+          <w:color w:val="CE9178"/>
+          <w:sz w:val="30"/>
+          <w:szCs w:val="30"/>
+          <w:lang w:eastAsia="pt-BR"/>
+        </w:rPr>
+        <w:t>'</w:t>
       </w:r>
       <w:r>
         <w:rPr>
@@ -830,6 +1043,8 @@
         </w:rPr>
         <w:t xml:space="preserve">                </w:t>
       </w:r>
+      <w:proofErr w:type="spellStart"/>
+      <w:proofErr w:type="gramStart"/>
       <w:r>
         <w:rPr>
           <w:rFonts w:ascii="Consolas" w:eastAsia="Times New Roman" w:hAnsi="Consolas" w:cs="Times New Roman"/>
@@ -860,6 +1075,7 @@
         </w:rPr>
         <w:t>style</w:t>
       </w:r>
+      <w:proofErr w:type="gramEnd"/>
       <w:r>
         <w:rPr>
           <w:rFonts w:ascii="Consolas" w:eastAsia="Times New Roman" w:hAnsi="Consolas" w:cs="Times New Roman"/>
@@ -880,6 +1096,7 @@
         </w:rPr>
         <w:t>display</w:t>
       </w:r>
+      <w:proofErr w:type="spellEnd"/>
       <w:r>
         <w:rPr>
           <w:rFonts w:ascii="Consolas" w:eastAsia="Times New Roman" w:hAnsi="Consolas" w:cs="Times New Roman"/>
@@ -898,7 +1115,29 @@
           <w:szCs w:val="30"/>
           <w:lang w:eastAsia="pt-BR"/>
         </w:rPr>
-        <w:t>'none'</w:t>
+        <w:t>'</w:t>
+      </w:r>
+      <w:proofErr w:type="spellStart"/>
+      <w:r>
+        <w:rPr>
+          <w:rFonts w:ascii="Consolas" w:eastAsia="Times New Roman" w:hAnsi="Consolas" w:cs="Times New Roman"/>
+          <w:color w:val="CE9178"/>
+          <w:sz w:val="30"/>
+          <w:szCs w:val="30"/>
+          <w:lang w:eastAsia="pt-BR"/>
+        </w:rPr>
+        <w:t>none</w:t>
+      </w:r>
+      <w:proofErr w:type="spellEnd"/>
+      <w:r>
+        <w:rPr>
+          <w:rFonts w:ascii="Consolas" w:eastAsia="Times New Roman" w:hAnsi="Consolas" w:cs="Times New Roman"/>
+          <w:color w:val="CE9178"/>
+          <w:sz w:val="30"/>
+          <w:szCs w:val="30"/>
+          <w:lang w:eastAsia="pt-BR"/>
+        </w:rPr>
+        <w:t>'</w:t>
       </w:r>
     </w:p>
     <w:p>
@@ -923,6 +1162,7 @@
         </w:rPr>
         <w:t xml:space="preserve">            } </w:t>
       </w:r>
+      <w:proofErr w:type="spellStart"/>
       <w:r>
         <w:rPr>
           <w:rFonts w:ascii="Consolas" w:eastAsia="Times New Roman" w:hAnsi="Consolas" w:cs="Times New Roman"/>
@@ -933,6 +1173,7 @@
         </w:rPr>
         <w:t>else</w:t>
       </w:r>
+      <w:proofErr w:type="spellEnd"/>
       <w:r>
         <w:rPr>
           <w:rFonts w:ascii="Consolas" w:eastAsia="Times New Roman" w:hAnsi="Consolas" w:cs="Times New Roman"/>
@@ -966,6 +1207,8 @@
         </w:rPr>
         <w:t xml:space="preserve">                </w:t>
       </w:r>
+      <w:proofErr w:type="spellStart"/>
+      <w:proofErr w:type="gramStart"/>
       <w:r>
         <w:rPr>
           <w:rFonts w:ascii="Consolas" w:eastAsia="Times New Roman" w:hAnsi="Consolas" w:cs="Times New Roman"/>
@@ -996,6 +1239,7 @@
         </w:rPr>
         <w:t>style</w:t>
       </w:r>
+      <w:proofErr w:type="gramEnd"/>
       <w:r>
         <w:rPr>
           <w:rFonts w:ascii="Consolas" w:eastAsia="Times New Roman" w:hAnsi="Consolas" w:cs="Times New Roman"/>
@@ -1016,6 +1260,7 @@
         </w:rPr>
         <w:t>display</w:t>
       </w:r>
+      <w:proofErr w:type="spellEnd"/>
       <w:r>
         <w:rPr>
           <w:rFonts w:ascii="Consolas" w:eastAsia="Times New Roman" w:hAnsi="Consolas" w:cs="Times New Roman"/>
@@ -1034,7 +1279,29 @@
           <w:szCs w:val="30"/>
           <w:lang w:eastAsia="pt-BR"/>
         </w:rPr>
-        <w:t>'block'</w:t>
+        <w:t>'</w:t>
+      </w:r>
+      <w:proofErr w:type="spellStart"/>
+      <w:r>
+        <w:rPr>
+          <w:rFonts w:ascii="Consolas" w:eastAsia="Times New Roman" w:hAnsi="Consolas" w:cs="Times New Roman"/>
+          <w:color w:val="CE9178"/>
+          <w:sz w:val="30"/>
+          <w:szCs w:val="30"/>
+          <w:lang w:eastAsia="pt-BR"/>
+        </w:rPr>
+        <w:t>block</w:t>
+      </w:r>
+      <w:proofErr w:type="spellEnd"/>
+      <w:r>
+        <w:rPr>
+          <w:rFonts w:ascii="Consolas" w:eastAsia="Times New Roman" w:hAnsi="Consolas" w:cs="Times New Roman"/>
+          <w:color w:val="CE9178"/>
+          <w:sz w:val="30"/>
+          <w:szCs w:val="30"/>
+          <w:lang w:eastAsia="pt-BR"/>
+        </w:rPr>
+        <w:t>'</w:t>
       </w:r>
     </w:p>
     <w:p>
@@ -1143,46 +1410,127 @@
       </w:r>
     </w:p>
     <w:p>
-      <w:r>
-        <w:t>Function (função)</w:t>
-      </w:r>
-    </w:p>
-    <w:p>
-      <w:r>
-        <w:t>clickMenu()</w:t>
-      </w:r>
-    </w:p>
-    <w:p>
+      <w:proofErr w:type="spellStart"/>
+      <w:r>
+        <w:t>Function</w:t>
+      </w:r>
+      <w:proofErr w:type="spellEnd"/>
+      <w:r>
+        <w:t xml:space="preserve"> (função)</w:t>
+      </w:r>
+    </w:p>
+    <w:p>
+      <w:proofErr w:type="spellStart"/>
+      <w:proofErr w:type="gramStart"/>
+      <w:r>
+        <w:t>clickMenu</w:t>
+      </w:r>
+      <w:proofErr w:type="spellEnd"/>
+      <w:r>
+        <w:t>(</w:t>
+      </w:r>
+      <w:proofErr w:type="gramEnd"/>
+      <w:r>
+        <w:t>)</w:t>
+      </w:r>
+    </w:p>
+    <w:p>
+      <w:proofErr w:type="spellStart"/>
       <w:r>
         <w:lastRenderedPageBreak/>
         <w:t>if</w:t>
       </w:r>
-      <w:r>
-        <w:t xml:space="preserve"> se --  else também</w:t>
-      </w:r>
-    </w:p>
-    <w:p>
-      <w:r>
-        <w:t>function clickMenu</w:t>
-      </w:r>
-      <w:r>
-        <w:t>() {</w:t>
-      </w:r>
-    </w:p>
-    <w:p>
-      <w:r>
-        <w:t>if  (itens</w:t>
-      </w:r>
-      <w:r>
-        <w:t>.style.display == ‘Block’) {</w:t>
-      </w:r>
-    </w:p>
-    <w:p>
+      <w:proofErr w:type="spellEnd"/>
+      <w:r>
+        <w:t xml:space="preserve"> se </w:t>
+      </w:r>
+      <w:proofErr w:type="gramStart"/>
+      <w:r>
+        <w:t xml:space="preserve">--  </w:t>
+      </w:r>
+      <w:proofErr w:type="spellStart"/>
+      <w:r>
+        <w:t>else</w:t>
+      </w:r>
+      <w:proofErr w:type="spellEnd"/>
+      <w:proofErr w:type="gramEnd"/>
+      <w:r>
+        <w:t xml:space="preserve"> também</w:t>
+      </w:r>
+    </w:p>
+    <w:p>
+      <w:proofErr w:type="spellStart"/>
+      <w:r>
+        <w:t>function</w:t>
+      </w:r>
+      <w:proofErr w:type="spellEnd"/>
       <w:r>
         <w:t xml:space="preserve"> </w:t>
       </w:r>
-      <w:r>
-        <w:t xml:space="preserve">     itens.style.display = ’none’</w:t>
+      <w:proofErr w:type="spellStart"/>
+      <w:proofErr w:type="gramStart"/>
+      <w:r>
+        <w:t>clickMenu</w:t>
+      </w:r>
+      <w:proofErr w:type="spellEnd"/>
+      <w:r>
+        <w:t>(</w:t>
+      </w:r>
+      <w:proofErr w:type="gramEnd"/>
+      <w:r>
+        <w:t>) {</w:t>
+      </w:r>
+    </w:p>
+    <w:p>
+      <w:proofErr w:type="spellStart"/>
+      <w:proofErr w:type="gramStart"/>
+      <w:r>
+        <w:t>if</w:t>
+      </w:r>
+      <w:proofErr w:type="spellEnd"/>
+      <w:r>
+        <w:t xml:space="preserve">  (</w:t>
+      </w:r>
+      <w:proofErr w:type="spellStart"/>
+      <w:proofErr w:type="gramEnd"/>
+      <w:r>
+        <w:t>itens</w:t>
+      </w:r>
+      <w:r>
+        <w:t>.style.display</w:t>
+      </w:r>
+      <w:proofErr w:type="spellEnd"/>
+      <w:r>
+        <w:t xml:space="preserve"> == ‘Block’) {</w:t>
+      </w:r>
+    </w:p>
+    <w:p>
+      <w:r>
+        <w:t xml:space="preserve"> </w:t>
+      </w:r>
+      <w:r>
+        <w:t xml:space="preserve">     </w:t>
+      </w:r>
+      <w:proofErr w:type="spellStart"/>
+      <w:proofErr w:type="gramStart"/>
+      <w:r>
+        <w:t>itens.style</w:t>
+      </w:r>
+      <w:proofErr w:type="gramEnd"/>
+      <w:r>
+        <w:t>.display</w:t>
+      </w:r>
+      <w:proofErr w:type="spellEnd"/>
+      <w:r>
+        <w:t xml:space="preserve"> = ’</w:t>
+      </w:r>
+      <w:proofErr w:type="spellStart"/>
+      <w:r>
+        <w:t>none</w:t>
+      </w:r>
+      <w:proofErr w:type="spellEnd"/>
+      <w:r>
+        <w:t>’</w:t>
       </w:r>
     </w:p>
     <w:p>
@@ -1190,12 +1538,38 @@
         <w:t>}</w:t>
       </w:r>
       <w:r>
-        <w:t xml:space="preserve"> else {</w:t>
-      </w:r>
-    </w:p>
-    <w:p>
-      <w:r>
-        <w:t xml:space="preserve">       Itens.style.display = ‘block’</w:t>
+        <w:t xml:space="preserve"> </w:t>
+      </w:r>
+      <w:proofErr w:type="spellStart"/>
+      <w:r>
+        <w:t>else</w:t>
+      </w:r>
+      <w:proofErr w:type="spellEnd"/>
+      <w:r>
+        <w:t xml:space="preserve"> {</w:t>
+      </w:r>
+    </w:p>
+    <w:p>
+      <w:r>
+        <w:t xml:space="preserve">       </w:t>
+      </w:r>
+      <w:proofErr w:type="spellStart"/>
+      <w:proofErr w:type="gramStart"/>
+      <w:r>
+        <w:t>Itens.style.display</w:t>
+      </w:r>
+      <w:proofErr w:type="spellEnd"/>
+      <w:proofErr w:type="gramEnd"/>
+      <w:r>
+        <w:t xml:space="preserve"> = ‘</w:t>
+      </w:r>
+      <w:proofErr w:type="spellStart"/>
+      <w:r>
+        <w:t>block</w:t>
+      </w:r>
+      <w:proofErr w:type="spellEnd"/>
+      <w:r>
+        <w:t>’</w:t>
       </w:r>
     </w:p>
     <w:p>
@@ -1213,6 +1587,668 @@
         <w:t>&lt;/script&gt;</w:t>
       </w:r>
     </w:p>
+    <w:p/>
+    <w:p>
+      <w:r>
+        <w:t xml:space="preserve">ESTAVA OCORRENDO UM BUG QUANDO CLICAVA NO MENU E ABRIA EM TELA “MAIOR” ELE RECOLHIA O MENU PARA </w:t>
+      </w:r>
+      <w:r>
+        <w:t>ARRUMAR ESTE BUG É NECESSARIO FAZER O SEGUINTE PASSO</w:t>
+      </w:r>
+    </w:p>
+    <w:p>
+      <w:pPr>
+        <w:shd w:val="clear" w:color="auto" w:fill="1E1E1E"/>
+        <w:spacing w:after="0" w:line="405" w:lineRule="atLeast"/>
+        <w:rPr>
+          <w:rFonts w:ascii="Consolas" w:eastAsia="Times New Roman" w:hAnsi="Consolas" w:cs="Times New Roman"/>
+          <w:color w:val="D4D4D4"/>
+          <w:sz w:val="30"/>
+          <w:szCs w:val="30"/>
+          <w:lang w:eastAsia="pt-BR"/>
+        </w:rPr>
+      </w:pPr>
+      <w:r>
+        <w:rPr>
+          <w:rFonts w:ascii="Consolas" w:eastAsia="Times New Roman" w:hAnsi="Consolas" w:cs="Times New Roman"/>
+          <w:color w:val="808080"/>
+          <w:sz w:val="30"/>
+          <w:szCs w:val="30"/>
+          <w:lang w:eastAsia="pt-BR"/>
+        </w:rPr>
+        <w:t>&lt;</w:t>
+      </w:r>
+      <w:r>
+        <w:rPr>
+          <w:rFonts w:ascii="Consolas" w:eastAsia="Times New Roman" w:hAnsi="Consolas" w:cs="Times New Roman"/>
+          <w:color w:val="569CD6"/>
+          <w:sz w:val="30"/>
+          <w:szCs w:val="30"/>
+          <w:lang w:eastAsia="pt-BR"/>
+        </w:rPr>
+        <w:t>body</w:t>
+      </w:r>
+      <w:r>
+        <w:rPr>
+          <w:rFonts w:ascii="Consolas" w:eastAsia="Times New Roman" w:hAnsi="Consolas" w:cs="Times New Roman"/>
+          <w:color w:val="D4D4D4"/>
+          <w:sz w:val="30"/>
+          <w:szCs w:val="30"/>
+          <w:lang w:eastAsia="pt-BR"/>
+        </w:rPr>
+        <w:t xml:space="preserve"> </w:t>
+      </w:r>
+      <w:proofErr w:type="spellStart"/>
+      <w:r>
+        <w:rPr>
+          <w:rFonts w:ascii="Consolas" w:eastAsia="Times New Roman" w:hAnsi="Consolas" w:cs="Times New Roman"/>
+          <w:color w:val="9CDCFE"/>
+          <w:sz w:val="30"/>
+          <w:szCs w:val="30"/>
+          <w:lang w:eastAsia="pt-BR"/>
+        </w:rPr>
+        <w:t>onresize</w:t>
+      </w:r>
+      <w:proofErr w:type="spellEnd"/>
+      <w:r>
+        <w:rPr>
+          <w:rFonts w:ascii="Consolas" w:eastAsia="Times New Roman" w:hAnsi="Consolas" w:cs="Times New Roman"/>
+          <w:color w:val="D4D4D4"/>
+          <w:sz w:val="30"/>
+          <w:szCs w:val="30"/>
+          <w:lang w:eastAsia="pt-BR"/>
+        </w:rPr>
+        <w:t>=</w:t>
+      </w:r>
+      <w:r>
+        <w:rPr>
+          <w:rFonts w:ascii="Consolas" w:eastAsia="Times New Roman" w:hAnsi="Consolas" w:cs="Times New Roman"/>
+          <w:color w:val="CE9178"/>
+          <w:sz w:val="30"/>
+          <w:szCs w:val="30"/>
+          <w:lang w:eastAsia="pt-BR"/>
+        </w:rPr>
+        <w:t>"</w:t>
+      </w:r>
+      <w:proofErr w:type="spellStart"/>
+      <w:proofErr w:type="gramStart"/>
+      <w:r>
+        <w:rPr>
+          <w:rFonts w:ascii="Consolas" w:eastAsia="Times New Roman" w:hAnsi="Consolas" w:cs="Times New Roman"/>
+          <w:color w:val="DCDCAA"/>
+          <w:sz w:val="30"/>
+          <w:szCs w:val="30"/>
+          <w:lang w:eastAsia="pt-BR"/>
+        </w:rPr>
+        <w:t>mudouTamanho</w:t>
+      </w:r>
+      <w:proofErr w:type="spellEnd"/>
+      <w:r>
+        <w:rPr>
+          <w:rFonts w:ascii="Consolas" w:eastAsia="Times New Roman" w:hAnsi="Consolas" w:cs="Times New Roman"/>
+          <w:color w:val="CE9178"/>
+          <w:sz w:val="30"/>
+          <w:szCs w:val="30"/>
+          <w:lang w:eastAsia="pt-BR"/>
+        </w:rPr>
+        <w:t>(</w:t>
+      </w:r>
+      <w:proofErr w:type="gramEnd"/>
+      <w:r>
+        <w:rPr>
+          <w:rFonts w:ascii="Consolas" w:eastAsia="Times New Roman" w:hAnsi="Consolas" w:cs="Times New Roman"/>
+          <w:color w:val="CE9178"/>
+          <w:sz w:val="30"/>
+          <w:szCs w:val="30"/>
+          <w:lang w:eastAsia="pt-BR"/>
+        </w:rPr>
+        <w:t>)"</w:t>
+      </w:r>
+      <w:r>
+        <w:rPr>
+          <w:rFonts w:ascii="Consolas" w:eastAsia="Times New Roman" w:hAnsi="Consolas" w:cs="Times New Roman"/>
+          <w:color w:val="808080"/>
+          <w:sz w:val="30"/>
+          <w:szCs w:val="30"/>
+          <w:lang w:eastAsia="pt-BR"/>
+        </w:rPr>
+        <w:t>&gt;</w:t>
+      </w:r>
+    </w:p>
+    <w:p>
+      <w:r>
+        <w:t xml:space="preserve">DENTRO DO &lt;body&gt; criar um </w:t>
+      </w:r>
+      <w:proofErr w:type="spellStart"/>
+      <w:r>
+        <w:t>onresize</w:t>
+      </w:r>
+      <w:proofErr w:type="spellEnd"/>
+      <w:r>
+        <w:t xml:space="preserve"> COMO NO EXEMPLO ACIMA</w:t>
+      </w:r>
+    </w:p>
+    <w:p>
+      <w:r>
+        <w:t>E DENTRO DE &lt;script&gt; criar um “</w:t>
+      </w:r>
+      <w:proofErr w:type="spellStart"/>
+      <w:r>
+        <w:t>function</w:t>
+      </w:r>
+      <w:proofErr w:type="spellEnd"/>
+      <w:r>
+        <w:t>”</w:t>
+      </w:r>
+    </w:p>
+    <w:p>
+      <w:pPr>
+        <w:shd w:val="clear" w:color="auto" w:fill="1E1E1E"/>
+        <w:spacing w:after="0" w:line="405" w:lineRule="atLeast"/>
+        <w:rPr>
+          <w:rFonts w:ascii="Consolas" w:eastAsia="Times New Roman" w:hAnsi="Consolas" w:cs="Times New Roman"/>
+          <w:color w:val="D4D4D4"/>
+          <w:sz w:val="30"/>
+          <w:szCs w:val="30"/>
+          <w:lang w:eastAsia="pt-BR"/>
+        </w:rPr>
+      </w:pPr>
+      <w:proofErr w:type="spellStart"/>
+      <w:r>
+        <w:rPr>
+          <w:rFonts w:ascii="Consolas" w:eastAsia="Times New Roman" w:hAnsi="Consolas" w:cs="Times New Roman"/>
+          <w:color w:val="569CD6"/>
+          <w:sz w:val="30"/>
+          <w:szCs w:val="30"/>
+          <w:lang w:eastAsia="pt-BR"/>
+        </w:rPr>
+        <w:t>function</w:t>
+      </w:r>
+      <w:proofErr w:type="spellEnd"/>
+      <w:r>
+        <w:rPr>
+          <w:rFonts w:ascii="Consolas" w:eastAsia="Times New Roman" w:hAnsi="Consolas" w:cs="Times New Roman"/>
+          <w:color w:val="D4D4D4"/>
+          <w:sz w:val="30"/>
+          <w:szCs w:val="30"/>
+          <w:lang w:eastAsia="pt-BR"/>
+        </w:rPr>
+        <w:t xml:space="preserve"> </w:t>
+      </w:r>
+      <w:proofErr w:type="spellStart"/>
+      <w:proofErr w:type="gramStart"/>
+      <w:r>
+        <w:rPr>
+          <w:rFonts w:ascii="Consolas" w:eastAsia="Times New Roman" w:hAnsi="Consolas" w:cs="Times New Roman"/>
+          <w:color w:val="DCDCAA"/>
+          <w:sz w:val="30"/>
+          <w:szCs w:val="30"/>
+          <w:lang w:eastAsia="pt-BR"/>
+        </w:rPr>
+        <w:t>mudouTamanho</w:t>
+      </w:r>
+      <w:proofErr w:type="spellEnd"/>
+      <w:r>
+        <w:rPr>
+          <w:rFonts w:ascii="Consolas" w:eastAsia="Times New Roman" w:hAnsi="Consolas" w:cs="Times New Roman"/>
+          <w:color w:val="D4D4D4"/>
+          <w:sz w:val="30"/>
+          <w:szCs w:val="30"/>
+          <w:lang w:eastAsia="pt-BR"/>
+        </w:rPr>
+        <w:t>(</w:t>
+      </w:r>
+      <w:proofErr w:type="gramEnd"/>
+      <w:r>
+        <w:rPr>
+          <w:rFonts w:ascii="Consolas" w:eastAsia="Times New Roman" w:hAnsi="Consolas" w:cs="Times New Roman"/>
+          <w:color w:val="D4D4D4"/>
+          <w:sz w:val="30"/>
+          <w:szCs w:val="30"/>
+          <w:lang w:eastAsia="pt-BR"/>
+        </w:rPr>
+        <w:t>) {</w:t>
+      </w:r>
+    </w:p>
+    <w:p>
+      <w:pPr>
+        <w:shd w:val="clear" w:color="auto" w:fill="1E1E1E"/>
+        <w:spacing w:after="0" w:line="405" w:lineRule="atLeast"/>
+        <w:rPr>
+          <w:rFonts w:ascii="Consolas" w:eastAsia="Times New Roman" w:hAnsi="Consolas" w:cs="Times New Roman"/>
+          <w:color w:val="D4D4D4"/>
+          <w:sz w:val="30"/>
+          <w:szCs w:val="30"/>
+          <w:lang w:eastAsia="pt-BR"/>
+        </w:rPr>
+      </w:pPr>
+      <w:r>
+        <w:rPr>
+          <w:rFonts w:ascii="Consolas" w:eastAsia="Times New Roman" w:hAnsi="Consolas" w:cs="Times New Roman"/>
+          <w:color w:val="D4D4D4"/>
+          <w:sz w:val="30"/>
+          <w:szCs w:val="30"/>
+          <w:lang w:eastAsia="pt-BR"/>
+        </w:rPr>
+        <w:t xml:space="preserve">            </w:t>
+      </w:r>
+      <w:proofErr w:type="spellStart"/>
+      <w:r>
+        <w:rPr>
+          <w:rFonts w:ascii="Consolas" w:eastAsia="Times New Roman" w:hAnsi="Consolas" w:cs="Times New Roman"/>
+          <w:color w:val="C586C0"/>
+          <w:sz w:val="30"/>
+          <w:szCs w:val="30"/>
+          <w:lang w:eastAsia="pt-BR"/>
+        </w:rPr>
+        <w:t>if</w:t>
+      </w:r>
+      <w:proofErr w:type="spellEnd"/>
+      <w:r>
+        <w:rPr>
+          <w:rFonts w:ascii="Consolas" w:eastAsia="Times New Roman" w:hAnsi="Consolas" w:cs="Times New Roman"/>
+          <w:color w:val="D4D4D4"/>
+          <w:sz w:val="30"/>
+          <w:szCs w:val="30"/>
+          <w:lang w:eastAsia="pt-BR"/>
+        </w:rPr>
+        <w:t xml:space="preserve"> (</w:t>
+      </w:r>
+      <w:proofErr w:type="spellStart"/>
+      <w:proofErr w:type="gramStart"/>
+      <w:r>
+        <w:rPr>
+          <w:rFonts w:ascii="Consolas" w:eastAsia="Times New Roman" w:hAnsi="Consolas" w:cs="Times New Roman"/>
+          <w:color w:val="9CDCFE"/>
+          <w:sz w:val="30"/>
+          <w:szCs w:val="30"/>
+          <w:lang w:eastAsia="pt-BR"/>
+        </w:rPr>
+        <w:t>window</w:t>
+      </w:r>
+      <w:r>
+        <w:rPr>
+          <w:rFonts w:ascii="Consolas" w:eastAsia="Times New Roman" w:hAnsi="Consolas" w:cs="Times New Roman"/>
+          <w:color w:val="D4D4D4"/>
+          <w:sz w:val="30"/>
+          <w:szCs w:val="30"/>
+          <w:lang w:eastAsia="pt-BR"/>
+        </w:rPr>
+        <w:t>.</w:t>
+      </w:r>
+      <w:r>
+        <w:rPr>
+          <w:rFonts w:ascii="Consolas" w:eastAsia="Times New Roman" w:hAnsi="Consolas" w:cs="Times New Roman"/>
+          <w:color w:val="9CDCFE"/>
+          <w:sz w:val="30"/>
+          <w:szCs w:val="30"/>
+          <w:lang w:eastAsia="pt-BR"/>
+        </w:rPr>
+        <w:t>innerWidth</w:t>
+      </w:r>
+      <w:proofErr w:type="spellEnd"/>
+      <w:proofErr w:type="gramEnd"/>
+      <w:r>
+        <w:rPr>
+          <w:rFonts w:ascii="Consolas" w:eastAsia="Times New Roman" w:hAnsi="Consolas" w:cs="Times New Roman"/>
+          <w:color w:val="D4D4D4"/>
+          <w:sz w:val="30"/>
+          <w:szCs w:val="30"/>
+          <w:lang w:eastAsia="pt-BR"/>
+        </w:rPr>
+        <w:t xml:space="preserve"> &gt;= </w:t>
+      </w:r>
+      <w:r>
+        <w:rPr>
+          <w:rFonts w:ascii="Consolas" w:eastAsia="Times New Roman" w:hAnsi="Consolas" w:cs="Times New Roman"/>
+          <w:color w:val="B5CEA8"/>
+          <w:sz w:val="30"/>
+          <w:szCs w:val="30"/>
+          <w:lang w:eastAsia="pt-BR"/>
+        </w:rPr>
+        <w:t>768</w:t>
+      </w:r>
+      <w:r>
+        <w:rPr>
+          <w:rFonts w:ascii="Consolas" w:eastAsia="Times New Roman" w:hAnsi="Consolas" w:cs="Times New Roman"/>
+          <w:color w:val="D4D4D4"/>
+          <w:sz w:val="30"/>
+          <w:szCs w:val="30"/>
+          <w:lang w:eastAsia="pt-BR"/>
+        </w:rPr>
+        <w:t>) {</w:t>
+      </w:r>
+    </w:p>
+    <w:p>
+      <w:pPr>
+        <w:shd w:val="clear" w:color="auto" w:fill="1E1E1E"/>
+        <w:spacing w:after="0" w:line="405" w:lineRule="atLeast"/>
+        <w:rPr>
+          <w:rFonts w:ascii="Consolas" w:eastAsia="Times New Roman" w:hAnsi="Consolas" w:cs="Times New Roman"/>
+          <w:color w:val="D4D4D4"/>
+          <w:sz w:val="30"/>
+          <w:szCs w:val="30"/>
+          <w:lang w:eastAsia="pt-BR"/>
+        </w:rPr>
+      </w:pPr>
+      <w:r>
+        <w:rPr>
+          <w:rFonts w:ascii="Consolas" w:eastAsia="Times New Roman" w:hAnsi="Consolas" w:cs="Times New Roman"/>
+          <w:color w:val="D4D4D4"/>
+          <w:sz w:val="30"/>
+          <w:szCs w:val="30"/>
+          <w:lang w:eastAsia="pt-BR"/>
+        </w:rPr>
+        <w:t xml:space="preserve">                </w:t>
+      </w:r>
+      <w:proofErr w:type="spellStart"/>
+      <w:proofErr w:type="gramStart"/>
+      <w:r>
+        <w:rPr>
+          <w:rFonts w:ascii="Consolas" w:eastAsia="Times New Roman" w:hAnsi="Consolas" w:cs="Times New Roman"/>
+          <w:color w:val="9CDCFE"/>
+          <w:sz w:val="30"/>
+          <w:szCs w:val="30"/>
+          <w:lang w:eastAsia="pt-BR"/>
+        </w:rPr>
+        <w:t>itens</w:t>
+      </w:r>
+      <w:r>
+        <w:rPr>
+          <w:rFonts w:ascii="Consolas" w:eastAsia="Times New Roman" w:hAnsi="Consolas" w:cs="Times New Roman"/>
+          <w:color w:val="D4D4D4"/>
+          <w:sz w:val="30"/>
+          <w:szCs w:val="30"/>
+          <w:lang w:eastAsia="pt-BR"/>
+        </w:rPr>
+        <w:t>.</w:t>
+      </w:r>
+      <w:r>
+        <w:rPr>
+          <w:rFonts w:ascii="Consolas" w:eastAsia="Times New Roman" w:hAnsi="Consolas" w:cs="Times New Roman"/>
+          <w:color w:val="9CDCFE"/>
+          <w:sz w:val="30"/>
+          <w:szCs w:val="30"/>
+          <w:lang w:eastAsia="pt-BR"/>
+        </w:rPr>
+        <w:t>style</w:t>
+      </w:r>
+      <w:proofErr w:type="gramEnd"/>
+      <w:r>
+        <w:rPr>
+          <w:rFonts w:ascii="Consolas" w:eastAsia="Times New Roman" w:hAnsi="Consolas" w:cs="Times New Roman"/>
+          <w:color w:val="D4D4D4"/>
+          <w:sz w:val="30"/>
+          <w:szCs w:val="30"/>
+          <w:lang w:eastAsia="pt-BR"/>
+        </w:rPr>
+        <w:t>.</w:t>
+      </w:r>
+      <w:r>
+        <w:rPr>
+          <w:rFonts w:ascii="Consolas" w:eastAsia="Times New Roman" w:hAnsi="Consolas" w:cs="Times New Roman"/>
+          <w:color w:val="9CDCFE"/>
+          <w:sz w:val="30"/>
+          <w:szCs w:val="30"/>
+          <w:lang w:eastAsia="pt-BR"/>
+        </w:rPr>
+        <w:t>display</w:t>
+      </w:r>
+      <w:proofErr w:type="spellEnd"/>
+      <w:r>
+        <w:rPr>
+          <w:rFonts w:ascii="Consolas" w:eastAsia="Times New Roman" w:hAnsi="Consolas" w:cs="Times New Roman"/>
+          <w:color w:val="D4D4D4"/>
+          <w:sz w:val="30"/>
+          <w:szCs w:val="30"/>
+          <w:lang w:eastAsia="pt-BR"/>
+        </w:rPr>
+        <w:t xml:space="preserve"> = </w:t>
+      </w:r>
+      <w:r>
+        <w:rPr>
+          <w:rFonts w:ascii="Consolas" w:eastAsia="Times New Roman" w:hAnsi="Consolas" w:cs="Times New Roman"/>
+          <w:color w:val="CE9178"/>
+          <w:sz w:val="30"/>
+          <w:szCs w:val="30"/>
+          <w:lang w:eastAsia="pt-BR"/>
+        </w:rPr>
+        <w:t>'</w:t>
+      </w:r>
+      <w:proofErr w:type="spellStart"/>
+      <w:r>
+        <w:rPr>
+          <w:rFonts w:ascii="Consolas" w:eastAsia="Times New Roman" w:hAnsi="Consolas" w:cs="Times New Roman"/>
+          <w:color w:val="CE9178"/>
+          <w:sz w:val="30"/>
+          <w:szCs w:val="30"/>
+          <w:lang w:eastAsia="pt-BR"/>
+        </w:rPr>
+        <w:t>block</w:t>
+      </w:r>
+      <w:proofErr w:type="spellEnd"/>
+      <w:r>
+        <w:rPr>
+          <w:rFonts w:ascii="Consolas" w:eastAsia="Times New Roman" w:hAnsi="Consolas" w:cs="Times New Roman"/>
+          <w:color w:val="CE9178"/>
+          <w:sz w:val="30"/>
+          <w:szCs w:val="30"/>
+          <w:lang w:eastAsia="pt-BR"/>
+        </w:rPr>
+        <w:t>'</w:t>
+      </w:r>
+    </w:p>
+    <w:p>
+      <w:pPr>
+        <w:shd w:val="clear" w:color="auto" w:fill="1E1E1E"/>
+        <w:spacing w:after="0" w:line="405" w:lineRule="atLeast"/>
+        <w:rPr>
+          <w:rFonts w:ascii="Consolas" w:eastAsia="Times New Roman" w:hAnsi="Consolas" w:cs="Times New Roman"/>
+          <w:color w:val="D4D4D4"/>
+          <w:sz w:val="30"/>
+          <w:szCs w:val="30"/>
+          <w:lang w:eastAsia="pt-BR"/>
+        </w:rPr>
+      </w:pPr>
+      <w:r>
+        <w:rPr>
+          <w:rFonts w:ascii="Consolas" w:eastAsia="Times New Roman" w:hAnsi="Consolas" w:cs="Times New Roman"/>
+          <w:color w:val="D4D4D4"/>
+          <w:sz w:val="30"/>
+          <w:szCs w:val="30"/>
+          <w:lang w:eastAsia="pt-BR"/>
+        </w:rPr>
+        <w:t xml:space="preserve">            } </w:t>
+      </w:r>
+      <w:proofErr w:type="spellStart"/>
+      <w:r>
+        <w:rPr>
+          <w:rFonts w:ascii="Consolas" w:eastAsia="Times New Roman" w:hAnsi="Consolas" w:cs="Times New Roman"/>
+          <w:color w:val="C586C0"/>
+          <w:sz w:val="30"/>
+          <w:szCs w:val="30"/>
+          <w:lang w:eastAsia="pt-BR"/>
+        </w:rPr>
+        <w:t>else</w:t>
+      </w:r>
+      <w:proofErr w:type="spellEnd"/>
+      <w:r>
+        <w:rPr>
+          <w:rFonts w:ascii="Consolas" w:eastAsia="Times New Roman" w:hAnsi="Consolas" w:cs="Times New Roman"/>
+          <w:color w:val="D4D4D4"/>
+          <w:sz w:val="30"/>
+          <w:szCs w:val="30"/>
+          <w:lang w:eastAsia="pt-BR"/>
+        </w:rPr>
+        <w:t xml:space="preserve"> {</w:t>
+      </w:r>
+    </w:p>
+    <w:p>
+      <w:pPr>
+        <w:shd w:val="clear" w:color="auto" w:fill="1E1E1E"/>
+        <w:spacing w:after="0" w:line="405" w:lineRule="atLeast"/>
+        <w:rPr>
+          <w:rFonts w:ascii="Consolas" w:eastAsia="Times New Roman" w:hAnsi="Consolas" w:cs="Times New Roman"/>
+          <w:color w:val="D4D4D4"/>
+          <w:sz w:val="30"/>
+          <w:szCs w:val="30"/>
+          <w:lang w:eastAsia="pt-BR"/>
+        </w:rPr>
+      </w:pPr>
+      <w:r>
+        <w:rPr>
+          <w:rFonts w:ascii="Consolas" w:eastAsia="Times New Roman" w:hAnsi="Consolas" w:cs="Times New Roman"/>
+          <w:color w:val="D4D4D4"/>
+          <w:sz w:val="30"/>
+          <w:szCs w:val="30"/>
+          <w:lang w:eastAsia="pt-BR"/>
+        </w:rPr>
+        <w:t xml:space="preserve">                </w:t>
+      </w:r>
+      <w:proofErr w:type="spellStart"/>
+      <w:proofErr w:type="gramStart"/>
+      <w:r>
+        <w:rPr>
+          <w:rFonts w:ascii="Consolas" w:eastAsia="Times New Roman" w:hAnsi="Consolas" w:cs="Times New Roman"/>
+          <w:color w:val="9CDCFE"/>
+          <w:sz w:val="30"/>
+          <w:szCs w:val="30"/>
+          <w:lang w:eastAsia="pt-BR"/>
+        </w:rPr>
+        <w:t>itens</w:t>
+      </w:r>
+      <w:r>
+        <w:rPr>
+          <w:rFonts w:ascii="Consolas" w:eastAsia="Times New Roman" w:hAnsi="Consolas" w:cs="Times New Roman"/>
+          <w:color w:val="D4D4D4"/>
+          <w:sz w:val="30"/>
+          <w:szCs w:val="30"/>
+          <w:lang w:eastAsia="pt-BR"/>
+        </w:rPr>
+        <w:t>.</w:t>
+      </w:r>
+      <w:r>
+        <w:rPr>
+          <w:rFonts w:ascii="Consolas" w:eastAsia="Times New Roman" w:hAnsi="Consolas" w:cs="Times New Roman"/>
+          <w:color w:val="9CDCFE"/>
+          <w:sz w:val="30"/>
+          <w:szCs w:val="30"/>
+          <w:lang w:eastAsia="pt-BR"/>
+        </w:rPr>
+        <w:t>style</w:t>
+      </w:r>
+      <w:proofErr w:type="gramEnd"/>
+      <w:r>
+        <w:rPr>
+          <w:rFonts w:ascii="Consolas" w:eastAsia="Times New Roman" w:hAnsi="Consolas" w:cs="Times New Roman"/>
+          <w:color w:val="D4D4D4"/>
+          <w:sz w:val="30"/>
+          <w:szCs w:val="30"/>
+          <w:lang w:eastAsia="pt-BR"/>
+        </w:rPr>
+        <w:t>.</w:t>
+      </w:r>
+      <w:r>
+        <w:rPr>
+          <w:rFonts w:ascii="Consolas" w:eastAsia="Times New Roman" w:hAnsi="Consolas" w:cs="Times New Roman"/>
+          <w:color w:val="9CDCFE"/>
+          <w:sz w:val="30"/>
+          <w:szCs w:val="30"/>
+          <w:lang w:eastAsia="pt-BR"/>
+        </w:rPr>
+        <w:t>display</w:t>
+      </w:r>
+      <w:proofErr w:type="spellEnd"/>
+      <w:r>
+        <w:rPr>
+          <w:rFonts w:ascii="Consolas" w:eastAsia="Times New Roman" w:hAnsi="Consolas" w:cs="Times New Roman"/>
+          <w:color w:val="D4D4D4"/>
+          <w:sz w:val="30"/>
+          <w:szCs w:val="30"/>
+          <w:lang w:eastAsia="pt-BR"/>
+        </w:rPr>
+        <w:t xml:space="preserve"> = </w:t>
+      </w:r>
+      <w:r>
+        <w:rPr>
+          <w:rFonts w:ascii="Consolas" w:eastAsia="Times New Roman" w:hAnsi="Consolas" w:cs="Times New Roman"/>
+          <w:color w:val="CE9178"/>
+          <w:sz w:val="30"/>
+          <w:szCs w:val="30"/>
+          <w:lang w:eastAsia="pt-BR"/>
+        </w:rPr>
+        <w:t>'</w:t>
+      </w:r>
+      <w:proofErr w:type="spellStart"/>
+      <w:r>
+        <w:rPr>
+          <w:rFonts w:ascii="Consolas" w:eastAsia="Times New Roman" w:hAnsi="Consolas" w:cs="Times New Roman"/>
+          <w:color w:val="CE9178"/>
+          <w:sz w:val="30"/>
+          <w:szCs w:val="30"/>
+          <w:lang w:eastAsia="pt-BR"/>
+        </w:rPr>
+        <w:t>none</w:t>
+      </w:r>
+      <w:proofErr w:type="spellEnd"/>
+      <w:r>
+        <w:rPr>
+          <w:rFonts w:ascii="Consolas" w:eastAsia="Times New Roman" w:hAnsi="Consolas" w:cs="Times New Roman"/>
+          <w:color w:val="CE9178"/>
+          <w:sz w:val="30"/>
+          <w:szCs w:val="30"/>
+          <w:lang w:eastAsia="pt-BR"/>
+        </w:rPr>
+        <w:t>'</w:t>
+      </w:r>
+    </w:p>
+    <w:p>
+      <w:pPr>
+        <w:shd w:val="clear" w:color="auto" w:fill="1E1E1E"/>
+        <w:spacing w:after="0" w:line="405" w:lineRule="atLeast"/>
+        <w:rPr>
+          <w:rFonts w:ascii="Consolas" w:eastAsia="Times New Roman" w:hAnsi="Consolas" w:cs="Times New Roman"/>
+          <w:color w:val="D4D4D4"/>
+          <w:sz w:val="30"/>
+          <w:szCs w:val="30"/>
+          <w:lang w:eastAsia="pt-BR"/>
+        </w:rPr>
+      </w:pPr>
+      <w:r>
+        <w:rPr>
+          <w:rFonts w:ascii="Consolas" w:eastAsia="Times New Roman" w:hAnsi="Consolas" w:cs="Times New Roman"/>
+          <w:color w:val="D4D4D4"/>
+          <w:sz w:val="30"/>
+          <w:szCs w:val="30"/>
+          <w:lang w:eastAsia="pt-BR"/>
+        </w:rPr>
+        <w:t>            }</w:t>
+      </w:r>
+    </w:p>
+    <w:p>
+      <w:pPr>
+        <w:shd w:val="clear" w:color="auto" w:fill="1E1E1E"/>
+        <w:spacing w:after="0" w:line="405" w:lineRule="atLeast"/>
+        <w:rPr>
+          <w:rFonts w:ascii="Consolas" w:eastAsia="Times New Roman" w:hAnsi="Consolas" w:cs="Times New Roman"/>
+          <w:color w:val="D4D4D4"/>
+          <w:sz w:val="30"/>
+          <w:szCs w:val="30"/>
+          <w:lang w:eastAsia="pt-BR"/>
+        </w:rPr>
+      </w:pPr>
+      <w:r>
+        <w:rPr>
+          <w:rFonts w:ascii="Consolas" w:eastAsia="Times New Roman" w:hAnsi="Consolas" w:cs="Times New Roman"/>
+          <w:color w:val="D4D4D4"/>
+          <w:sz w:val="30"/>
+          <w:szCs w:val="30"/>
+          <w:lang w:eastAsia="pt-BR"/>
+        </w:rPr>
+        <w:t>        }</w:t>
+      </w:r>
+    </w:p>
+    <w:p/>
     <w:sectPr>
       <w:pgSz w:w="11906" w:h="16838"/>
       <w:pgMar w:top="1417" w:right="1701" w:bottom="1417" w:left="1701" w:header="708" w:footer="708" w:gutter="0"/>

</xml_diff>